<commit_message>
Add the generate contract
</commit_message>
<xml_diff>
--- a/src/assets/contracts/Casual CONTRACT Specimen.docx
+++ b/src/assets/contracts/Casual CONTRACT Specimen.docx
@@ -5,230 +5,22 @@
     <w:p>
       <w:pPr>
         <w:pStyle w:val="Normal"/>
-        <w:jc w:val="right"/>
-        <w:rPr>
-          <w:rFonts w:ascii="Footlight MT Light" w:hAnsi="Footlight MT Light"/>
-          <w:b/>
-          <w:b/>
-          <w:color w:val="000000" w:themeColor="text1"/>
-          <w:sz w:val="28"/>
-          <w:szCs w:val="28"/>
-        </w:rPr>
-      </w:pPr>
-      <w:r>
-        <w:rPr>
-          <w:rFonts w:ascii="Footlight MT Light" w:hAnsi="Footlight MT Light"/>
-          <w:b/>
-          <w:color w:val="000000" w:themeColor="text1"/>
-          <w:sz w:val="28"/>
-          <w:szCs w:val="28"/>
-        </w:rPr>
-      </w:r>
-    </w:p>
-    <w:p>
-      <w:pPr>
-        <w:pStyle w:val="Normal"/>
-        <w:jc w:val="right"/>
-        <w:rPr>
-          <w:rFonts w:ascii="Footlight MT Light" w:hAnsi="Footlight MT Light"/>
-          <w:b/>
-          <w:b/>
-          <w:color w:val="000000" w:themeColor="text1"/>
-          <w:sz w:val="28"/>
-          <w:szCs w:val="28"/>
-        </w:rPr>
-      </w:pPr>
-      <w:r>
-        <w:rPr>
-          <w:rFonts w:ascii="Footlight MT Light" w:hAnsi="Footlight MT Light"/>
-          <w:b/>
-          <w:color w:val="000000" w:themeColor="text1"/>
-          <w:sz w:val="28"/>
-          <w:szCs w:val="28"/>
-        </w:rPr>
-      </w:r>
-    </w:p>
-    <w:p>
-      <w:pPr>
-        <w:pStyle w:val="Normal"/>
-        <w:jc w:val="right"/>
-        <w:rPr>
-          <w:rFonts w:ascii="Footlight MT Light" w:hAnsi="Footlight MT Light"/>
-          <w:b/>
-          <w:b/>
-          <w:color w:val="000000" w:themeColor="text1"/>
-          <w:sz w:val="28"/>
-          <w:szCs w:val="28"/>
-        </w:rPr>
-      </w:pPr>
-      <w:r>
-        <w:rPr>
-          <w:rFonts w:ascii="Footlight MT Light" w:hAnsi="Footlight MT Light"/>
-          <w:b/>
-          <w:color w:val="000000" w:themeColor="text1"/>
-          <w:sz w:val="28"/>
-          <w:szCs w:val="28"/>
-        </w:rPr>
-      </w:r>
-    </w:p>
-    <w:p>
-      <w:pPr>
-        <w:pStyle w:val="Normal"/>
-        <w:jc w:val="right"/>
-        <w:rPr>
-          <w:rFonts w:ascii="Footlight MT Light" w:hAnsi="Footlight MT Light"/>
-          <w:b/>
-          <w:b/>
-          <w:color w:val="000000" w:themeColor="text1"/>
-          <w:sz w:val="28"/>
-          <w:szCs w:val="28"/>
-        </w:rPr>
-      </w:pPr>
-      <w:r>
-        <w:rPr>
-          <w:rFonts w:ascii="Footlight MT Light" w:hAnsi="Footlight MT Light"/>
-          <w:b/>
-          <w:color w:val="000000" w:themeColor="text1"/>
-          <w:sz w:val="28"/>
-          <w:szCs w:val="28"/>
-        </w:rPr>
-      </w:r>
-    </w:p>
-    <w:p>
-      <w:pPr>
-        <w:pStyle w:val="Normal"/>
-        <w:jc w:val="right"/>
-        <w:rPr>
-          <w:rFonts w:ascii="Footlight MT Light" w:hAnsi="Footlight MT Light"/>
-          <w:b/>
-          <w:b/>
-          <w:color w:val="000000" w:themeColor="text1"/>
-          <w:sz w:val="28"/>
-          <w:szCs w:val="28"/>
-        </w:rPr>
-      </w:pPr>
-      <w:r>
-        <w:rPr>
-          <w:rFonts w:ascii="Footlight MT Light" w:hAnsi="Footlight MT Light"/>
-          <w:b/>
-          <w:color w:val="000000" w:themeColor="text1"/>
-          <w:sz w:val="28"/>
-          <w:szCs w:val="28"/>
-        </w:rPr>
-      </w:r>
-    </w:p>
-    <w:p>
-      <w:pPr>
-        <w:pStyle w:val="Normal"/>
         <w:jc w:val="center"/>
-        <w:rPr>
-          <w:rFonts w:ascii="Footlight MT Light" w:hAnsi="Footlight MT Light"/>
-          <w:i/>
-          <w:i/>
-          <w:color w:val="000000" w:themeColor="text1"/>
-          <w:sz w:val="28"/>
-          <w:szCs w:val="28"/>
-        </w:rPr>
-      </w:pPr>
-      <w:r>
-        <w:rPr>
-          <w:rFonts w:ascii="Footlight MT Light" w:hAnsi="Footlight MT Light"/>
-          <w:i/>
-          <w:color w:val="000000" w:themeColor="text1"/>
-          <w:sz w:val="28"/>
-          <w:szCs w:val="28"/>
-        </w:rPr>
-      </w:r>
-    </w:p>
-    <w:p>
-      <w:pPr>
-        <w:pStyle w:val="Normal"/>
-        <w:jc w:val="center"/>
-        <w:rPr>
-          <w:rFonts w:ascii="Footlight MT Light" w:hAnsi="Footlight MT Light"/>
-          <w:i/>
-          <w:i/>
-          <w:color w:val="000000" w:themeColor="text1"/>
-          <w:sz w:val="28"/>
-          <w:szCs w:val="28"/>
-        </w:rPr>
-      </w:pPr>
-      <w:r>
-        <w:rPr>
-          <w:rFonts w:ascii="Footlight MT Light" w:hAnsi="Footlight MT Light"/>
-          <w:i/>
-          <w:color w:val="000000" w:themeColor="text1"/>
-          <w:sz w:val="28"/>
-          <w:szCs w:val="28"/>
-        </w:rPr>
-      </w:r>
-    </w:p>
-    <w:p>
-      <w:pPr>
-        <w:pStyle w:val="Normal"/>
-        <w:rPr>
-          <w:rFonts w:ascii="Footlight MT Light" w:hAnsi="Footlight MT Light"/>
-          <w:i/>
-          <w:i/>
-          <w:color w:val="000000" w:themeColor="text1"/>
-          <w:sz w:val="28"/>
-          <w:szCs w:val="28"/>
-        </w:rPr>
-      </w:pPr>
-      <w:r>
-        <w:rPr>
-          <w:rFonts w:ascii="Footlight MT Light" w:hAnsi="Footlight MT Light"/>
-          <w:i/>
-          <w:color w:val="000000" w:themeColor="text1"/>
-          <w:sz w:val="28"/>
-          <w:szCs w:val="28"/>
-        </w:rPr>
-        <w:t xml:space="preserve">               </w:t>
-      </w:r>
-    </w:p>
-    <w:p>
-      <w:pPr>
-        <w:pStyle w:val="Normal"/>
-        <w:rPr>
-          <w:rFonts w:ascii="Footlight MT Light" w:hAnsi="Footlight MT Light"/>
-          <w:i/>
-          <w:i/>
-          <w:color w:val="000000" w:themeColor="text1"/>
-          <w:sz w:val="28"/>
-          <w:szCs w:val="28"/>
-        </w:rPr>
-      </w:pPr>
-      <w:r>
-        <w:rPr>
-          <w:rFonts w:ascii="Footlight MT Light" w:hAnsi="Footlight MT Light"/>
-          <w:i/>
-          <w:color w:val="000000" w:themeColor="text1"/>
-          <w:sz w:val="28"/>
-          <w:szCs w:val="28"/>
-        </w:rPr>
-        <w:t xml:space="preserve"> </w:t>
-      </w:r>
-    </w:p>
-    <w:p>
-      <w:pPr>
-        <w:pStyle w:val="Normal"/>
-        <w:rPr>
-          <w:rFonts w:ascii="Footlight MT Light" w:hAnsi="Footlight MT Light"/>
-          <w:i/>
-          <w:i/>
-          <w:color w:val="000000" w:themeColor="text1"/>
-          <w:sz w:val="28"/>
-          <w:szCs w:val="28"/>
-        </w:rPr>
-      </w:pPr>
-      <w:r>
-        <w:rPr>
-          <w:rFonts w:ascii="Footlight MT Light" w:hAnsi="Footlight MT Light"/>
-          <w:i/>
-          <w:color w:val="000000" w:themeColor="text1"/>
-          <w:sz w:val="28"/>
-          <w:szCs w:val="28"/>
-        </w:rPr>
+        <w:rPr/>
+      </w:pPr>
+      <w:r>
+        <w:rPr>
+          <w:rFonts w:ascii="SFMono-Regular;Consolas;Liberation Mono;Menlo;monospace" w:hAnsi="SFMono-Regular;Consolas;Liberation Mono;Menlo;monospace"/>
+          <w:b w:val="false"/>
+          <w:i w:val="false"/>
+          <w:caps w:val="false"/>
+          <w:smallCaps w:val="false"/>
+          <w:color w:val="24292E"/>
+          <w:spacing w:val="0"/>
+          <w:sz w:val="20"/>
+          <w:szCs w:val="28"/>
+        </w:rPr>
+        <w:t>{%image}</w:t>
       </w:r>
     </w:p>
     <w:p>
@@ -529,7 +321,15 @@
         </w:rPr>
       </w:pPr>
       <w:r>
-        <w:rPr/>
+        <w:rPr>
+          <w:rFonts w:ascii="Footlight MT Light" w:hAnsi="Footlight MT Light"/>
+          <w:b w:val="false"/>
+          <w:bCs w:val="false"/>
+          <w:color w:val="000000" w:themeColor="text1"/>
+          <w:sz w:val="28"/>
+          <w:szCs w:val="28"/>
+          <w:u w:val="none"/>
+        </w:rPr>
       </w:r>
     </w:p>
     <w:p>
@@ -2089,7 +1889,7 @@
             <v:h position="@0,21600"/>
           </v:handles>
         </v:shapetype>
-        <v:shape id="PowerPlusWaterMarkObject7870782" o:spid="shape_0" fillcolor="#7f7f7f" stroked="f" style="position:absolute;margin-left:-35.8pt;margin-top:263.15pt;width:539.55pt;height:121.55pt;rotation:315;mso-position-horizontal:center;mso-position-vertical:center;mso-position-vertical-relative:margin" type="shapetype_136">
+        <v:shape id="PowerPlusWaterMarkObject7870782" o:spid="shape_0" fillcolor="#7f7f7f" stroked="f" style="position:absolute;margin-left:-35.75pt;margin-top:263.2pt;width:539.5pt;height:121.5pt;rotation:315;mso-position-horizontal:center;mso-position-vertical:center;mso-position-vertical-relative:margin" type="shapetype_136">
           <v:path textpathok="t"/>
           <v:textpath on="t" fitshape="t" string="SPECIMEN" trim="t" style="font-family:&quot;Times New Roman&quot;;font-size:1pt"/>
           <w10:wrap type="none"/>

</xml_diff>